<commit_message>
Them anh vao word
</commit_message>
<xml_diff>
--- a/BT Git 2.docx
+++ b/BT Git 2.docx
@@ -32,196 +32,14 @@
           <w:szCs w:val="28"/>
         </w:rPr>
       </w:pPr>
-      <w:proofErr w:type="spellStart"/>
-      <w:r>
-        <w:rPr>
-          <w:rFonts w:ascii="Times New Roman" w:hAnsi="Times New Roman" w:cs="Times New Roman"/>
-          <w:sz w:val="28"/>
-          <w:szCs w:val="28"/>
-        </w:rPr>
-        <w:t>Giải</w:t>
-      </w:r>
-      <w:proofErr w:type="spellEnd"/>
-      <w:r>
-        <w:rPr>
-          <w:rFonts w:ascii="Times New Roman" w:hAnsi="Times New Roman" w:cs="Times New Roman"/>
-          <w:sz w:val="28"/>
-          <w:szCs w:val="28"/>
-        </w:rPr>
-        <w:t xml:space="preserve"> </w:t>
-      </w:r>
-      <w:proofErr w:type="spellStart"/>
-      <w:r>
-        <w:rPr>
-          <w:rFonts w:ascii="Times New Roman" w:hAnsi="Times New Roman" w:cs="Times New Roman"/>
-          <w:sz w:val="28"/>
-          <w:szCs w:val="28"/>
-        </w:rPr>
-        <w:t>thích</w:t>
-      </w:r>
-      <w:proofErr w:type="spellEnd"/>
-      <w:r>
-        <w:rPr>
-          <w:rFonts w:ascii="Times New Roman" w:hAnsi="Times New Roman" w:cs="Times New Roman"/>
-          <w:sz w:val="28"/>
-          <w:szCs w:val="28"/>
-        </w:rPr>
-        <w:t xml:space="preserve"> </w:t>
-      </w:r>
-      <w:proofErr w:type="spellStart"/>
-      <w:r>
-        <w:rPr>
-          <w:rFonts w:ascii="Times New Roman" w:hAnsi="Times New Roman" w:cs="Times New Roman"/>
-          <w:sz w:val="28"/>
-          <w:szCs w:val="28"/>
-        </w:rPr>
-        <w:t>và</w:t>
-      </w:r>
-      <w:proofErr w:type="spellEnd"/>
-      <w:r>
-        <w:rPr>
-          <w:rFonts w:ascii="Times New Roman" w:hAnsi="Times New Roman" w:cs="Times New Roman"/>
-          <w:sz w:val="28"/>
-          <w:szCs w:val="28"/>
-        </w:rPr>
-        <w:t xml:space="preserve"> </w:t>
-      </w:r>
-      <w:proofErr w:type="spellStart"/>
-      <w:r>
-        <w:rPr>
-          <w:rFonts w:ascii="Times New Roman" w:hAnsi="Times New Roman" w:cs="Times New Roman"/>
-          <w:sz w:val="28"/>
-          <w:szCs w:val="28"/>
-        </w:rPr>
-        <w:t>cho</w:t>
-      </w:r>
-      <w:proofErr w:type="spellEnd"/>
-      <w:r>
-        <w:rPr>
-          <w:rFonts w:ascii="Times New Roman" w:hAnsi="Times New Roman" w:cs="Times New Roman"/>
-          <w:sz w:val="28"/>
-          <w:szCs w:val="28"/>
-        </w:rPr>
-        <w:t xml:space="preserve"> </w:t>
-      </w:r>
-      <w:proofErr w:type="spellStart"/>
-      <w:r>
-        <w:rPr>
-          <w:rFonts w:ascii="Times New Roman" w:hAnsi="Times New Roman" w:cs="Times New Roman"/>
-          <w:sz w:val="28"/>
-          <w:szCs w:val="28"/>
-        </w:rPr>
-        <w:t>ví</w:t>
-      </w:r>
-      <w:proofErr w:type="spellEnd"/>
-      <w:r>
-        <w:rPr>
-          <w:rFonts w:ascii="Times New Roman" w:hAnsi="Times New Roman" w:cs="Times New Roman"/>
-          <w:sz w:val="28"/>
-          <w:szCs w:val="28"/>
-        </w:rPr>
-        <w:t xml:space="preserve"> </w:t>
-      </w:r>
-      <w:proofErr w:type="spellStart"/>
-      <w:r>
-        <w:rPr>
-          <w:rFonts w:ascii="Times New Roman" w:hAnsi="Times New Roman" w:cs="Times New Roman"/>
-          <w:sz w:val="28"/>
-          <w:szCs w:val="28"/>
-        </w:rPr>
-        <w:t>dụ</w:t>
-      </w:r>
-      <w:proofErr w:type="spellEnd"/>
-      <w:r>
-        <w:rPr>
-          <w:rFonts w:ascii="Times New Roman" w:hAnsi="Times New Roman" w:cs="Times New Roman"/>
-          <w:sz w:val="28"/>
-          <w:szCs w:val="28"/>
-        </w:rPr>
-        <w:t xml:space="preserve"> </w:t>
-      </w:r>
-      <w:proofErr w:type="spellStart"/>
-      <w:r>
-        <w:rPr>
-          <w:rFonts w:ascii="Times New Roman" w:hAnsi="Times New Roman" w:cs="Times New Roman"/>
-          <w:sz w:val="28"/>
-          <w:szCs w:val="28"/>
-        </w:rPr>
-        <w:t>minh</w:t>
-      </w:r>
-      <w:proofErr w:type="spellEnd"/>
-      <w:r>
-        <w:rPr>
-          <w:rFonts w:ascii="Times New Roman" w:hAnsi="Times New Roman" w:cs="Times New Roman"/>
-          <w:sz w:val="28"/>
-          <w:szCs w:val="28"/>
-        </w:rPr>
-        <w:t xml:space="preserve"> </w:t>
-      </w:r>
-      <w:proofErr w:type="spellStart"/>
-      <w:r>
-        <w:rPr>
-          <w:rFonts w:ascii="Times New Roman" w:hAnsi="Times New Roman" w:cs="Times New Roman"/>
-          <w:sz w:val="28"/>
-          <w:szCs w:val="28"/>
-        </w:rPr>
-        <w:t>họa</w:t>
-      </w:r>
-      <w:proofErr w:type="spellEnd"/>
-      <w:r>
-        <w:rPr>
-          <w:rFonts w:ascii="Times New Roman" w:hAnsi="Times New Roman" w:cs="Times New Roman"/>
-          <w:sz w:val="28"/>
-          <w:szCs w:val="28"/>
-        </w:rPr>
-        <w:t xml:space="preserve"> </w:t>
-      </w:r>
-      <w:proofErr w:type="spellStart"/>
-      <w:r>
-        <w:rPr>
-          <w:rFonts w:ascii="Times New Roman" w:hAnsi="Times New Roman" w:cs="Times New Roman"/>
-          <w:sz w:val="28"/>
-          <w:szCs w:val="28"/>
-        </w:rPr>
-        <w:t>các</w:t>
-      </w:r>
-      <w:proofErr w:type="spellEnd"/>
-      <w:r>
-        <w:rPr>
-          <w:rFonts w:ascii="Times New Roman" w:hAnsi="Times New Roman" w:cs="Times New Roman"/>
-          <w:sz w:val="28"/>
-          <w:szCs w:val="28"/>
-        </w:rPr>
-        <w:t xml:space="preserve"> </w:t>
-      </w:r>
-      <w:proofErr w:type="spellStart"/>
-      <w:r>
-        <w:rPr>
-          <w:rFonts w:ascii="Times New Roman" w:hAnsi="Times New Roman" w:cs="Times New Roman"/>
-          <w:sz w:val="28"/>
-          <w:szCs w:val="28"/>
-        </w:rPr>
-        <w:t>câu</w:t>
-      </w:r>
-      <w:proofErr w:type="spellEnd"/>
-      <w:r>
-        <w:rPr>
-          <w:rFonts w:ascii="Times New Roman" w:hAnsi="Times New Roman" w:cs="Times New Roman"/>
-          <w:sz w:val="28"/>
-          <w:szCs w:val="28"/>
-        </w:rPr>
-        <w:t xml:space="preserve"> </w:t>
-      </w:r>
-      <w:proofErr w:type="spellStart"/>
-      <w:r>
-        <w:rPr>
-          <w:rFonts w:ascii="Times New Roman" w:hAnsi="Times New Roman" w:cs="Times New Roman"/>
-          <w:sz w:val="28"/>
-          <w:szCs w:val="28"/>
-        </w:rPr>
-        <w:t>sau</w:t>
-      </w:r>
-      <w:proofErr w:type="spellEnd"/>
+      <w:r>
+        <w:rPr>
+          <w:rFonts w:ascii="Times New Roman" w:hAnsi="Times New Roman" w:cs="Times New Roman"/>
+          <w:sz w:val="28"/>
+          <w:szCs w:val="28"/>
+        </w:rPr>
+        <w:t>Giải thích và cho ví dụ minh họa các câu sau</w:t>
+      </w:r>
     </w:p>
     <w:p>
       <w:pPr>
@@ -236,106 +54,14 @@
           <w:szCs w:val="28"/>
         </w:rPr>
       </w:pPr>
-      <w:proofErr w:type="spellStart"/>
-      <w:r>
-        <w:rPr>
-          <w:rFonts w:ascii="Times New Roman" w:hAnsi="Times New Roman" w:cs="Times New Roman"/>
-          <w:sz w:val="28"/>
-          <w:szCs w:val="28"/>
-        </w:rPr>
-        <w:t>Phân</w:t>
-      </w:r>
-      <w:proofErr w:type="spellEnd"/>
-      <w:r>
-        <w:rPr>
-          <w:rFonts w:ascii="Times New Roman" w:hAnsi="Times New Roman" w:cs="Times New Roman"/>
-          <w:sz w:val="28"/>
-          <w:szCs w:val="28"/>
-        </w:rPr>
-        <w:t xml:space="preserve"> </w:t>
-      </w:r>
-      <w:proofErr w:type="spellStart"/>
-      <w:r>
-        <w:rPr>
-          <w:rFonts w:ascii="Times New Roman" w:hAnsi="Times New Roman" w:cs="Times New Roman"/>
-          <w:sz w:val="28"/>
-          <w:szCs w:val="28"/>
-        </w:rPr>
-        <w:t>biệt</w:t>
-      </w:r>
-      <w:proofErr w:type="spellEnd"/>
-      <w:r>
-        <w:rPr>
-          <w:rFonts w:ascii="Times New Roman" w:hAnsi="Times New Roman" w:cs="Times New Roman"/>
-          <w:sz w:val="28"/>
-          <w:szCs w:val="28"/>
-        </w:rPr>
-        <w:t xml:space="preserve"> </w:t>
-      </w:r>
-      <w:proofErr w:type="spellStart"/>
-      <w:r>
-        <w:rPr>
-          <w:rFonts w:ascii="Times New Roman" w:hAnsi="Times New Roman" w:cs="Times New Roman"/>
-          <w:sz w:val="28"/>
-          <w:szCs w:val="28"/>
-        </w:rPr>
-        <w:t>các</w:t>
-      </w:r>
-      <w:proofErr w:type="spellEnd"/>
-      <w:r>
-        <w:rPr>
-          <w:rFonts w:ascii="Times New Roman" w:hAnsi="Times New Roman" w:cs="Times New Roman"/>
-          <w:sz w:val="28"/>
-          <w:szCs w:val="28"/>
-        </w:rPr>
-        <w:t xml:space="preserve"> </w:t>
-      </w:r>
-      <w:proofErr w:type="spellStart"/>
-      <w:r>
-        <w:rPr>
-          <w:rFonts w:ascii="Times New Roman" w:hAnsi="Times New Roman" w:cs="Times New Roman"/>
-          <w:sz w:val="28"/>
-          <w:szCs w:val="28"/>
-        </w:rPr>
-        <w:t>cấp</w:t>
-      </w:r>
-      <w:proofErr w:type="spellEnd"/>
-      <w:r>
-        <w:rPr>
-          <w:rFonts w:ascii="Times New Roman" w:hAnsi="Times New Roman" w:cs="Times New Roman"/>
-          <w:sz w:val="28"/>
-          <w:szCs w:val="28"/>
-        </w:rPr>
-        <w:t xml:space="preserve"> </w:t>
-      </w:r>
-      <w:proofErr w:type="spellStart"/>
-      <w:r>
-        <w:rPr>
-          <w:rFonts w:ascii="Times New Roman" w:hAnsi="Times New Roman" w:cs="Times New Roman"/>
-          <w:sz w:val="28"/>
-          <w:szCs w:val="28"/>
-        </w:rPr>
-        <w:t>độ</w:t>
-      </w:r>
-      <w:proofErr w:type="spellEnd"/>
-      <w:r>
-        <w:rPr>
-          <w:rFonts w:ascii="Times New Roman" w:hAnsi="Times New Roman" w:cs="Times New Roman"/>
-          <w:sz w:val="28"/>
-          <w:szCs w:val="28"/>
-        </w:rPr>
-        <w:t xml:space="preserve"> </w:t>
-      </w:r>
-      <w:proofErr w:type="gramStart"/>
-      <w:r>
-        <w:rPr>
-          <w:rFonts w:ascii="Times New Roman" w:hAnsi="Times New Roman" w:cs="Times New Roman"/>
-          <w:sz w:val="28"/>
-          <w:szCs w:val="28"/>
-        </w:rPr>
-        <w:t>reset</w:t>
-      </w:r>
-      <w:proofErr w:type="gramEnd"/>
+      <w:r>
+        <w:rPr>
+          <w:rFonts w:ascii="Times New Roman" w:hAnsi="Times New Roman" w:cs="Times New Roman"/>
+          <w:sz w:val="28"/>
+          <w:szCs w:val="28"/>
+        </w:rPr>
+        <w:t>Phân biệt các cấp độ reset</w:t>
+      </w:r>
     </w:p>
     <w:p>
       <w:pPr>
@@ -364,41 +90,13 @@
           <w:szCs w:val="28"/>
         </w:rPr>
       </w:pPr>
-      <w:proofErr w:type="spellStart"/>
-      <w:r>
-        <w:rPr>
-          <w:rFonts w:ascii="Times New Roman" w:hAnsi="Times New Roman" w:cs="Times New Roman"/>
-          <w:sz w:val="28"/>
-          <w:szCs w:val="28"/>
-        </w:rPr>
-        <w:t>Ví</w:t>
-      </w:r>
-      <w:proofErr w:type="spellEnd"/>
-      <w:r>
-        <w:rPr>
-          <w:rFonts w:ascii="Times New Roman" w:hAnsi="Times New Roman" w:cs="Times New Roman"/>
-          <w:sz w:val="28"/>
-          <w:szCs w:val="28"/>
-        </w:rPr>
-        <w:t xml:space="preserve"> </w:t>
-      </w:r>
-      <w:proofErr w:type="spellStart"/>
-      <w:r>
-        <w:rPr>
-          <w:rFonts w:ascii="Times New Roman" w:hAnsi="Times New Roman" w:cs="Times New Roman"/>
-          <w:sz w:val="28"/>
-          <w:szCs w:val="28"/>
-        </w:rPr>
-        <w:t>dụ</w:t>
-      </w:r>
-      <w:proofErr w:type="spellEnd"/>
-      <w:r>
-        <w:rPr>
-          <w:rFonts w:ascii="Times New Roman" w:hAnsi="Times New Roman" w:cs="Times New Roman"/>
-          <w:sz w:val="28"/>
-          <w:szCs w:val="28"/>
-        </w:rPr>
-        <w:t>:</w:t>
+      <w:r>
+        <w:rPr>
+          <w:rFonts w:ascii="Times New Roman" w:hAnsi="Times New Roman" w:cs="Times New Roman"/>
+          <w:sz w:val="28"/>
+          <w:szCs w:val="28"/>
+        </w:rPr>
+        <w:t>Ví dụ:</w:t>
       </w:r>
     </w:p>
     <w:p>
@@ -410,41 +108,13 @@
           <w:szCs w:val="28"/>
         </w:rPr>
       </w:pPr>
-      <w:proofErr w:type="spellStart"/>
-      <w:r>
-        <w:rPr>
-          <w:rFonts w:ascii="Times New Roman" w:hAnsi="Times New Roman" w:cs="Times New Roman"/>
-          <w:sz w:val="28"/>
-          <w:szCs w:val="28"/>
-        </w:rPr>
-        <w:t>Chup</w:t>
-      </w:r>
-      <w:proofErr w:type="spellEnd"/>
-      <w:r>
-        <w:rPr>
-          <w:rFonts w:ascii="Times New Roman" w:hAnsi="Times New Roman" w:cs="Times New Roman"/>
-          <w:sz w:val="28"/>
-          <w:szCs w:val="28"/>
-        </w:rPr>
-        <w:t xml:space="preserve"> </w:t>
-      </w:r>
-      <w:proofErr w:type="spellStart"/>
-      <w:r>
-        <w:rPr>
-          <w:rFonts w:ascii="Times New Roman" w:hAnsi="Times New Roman" w:cs="Times New Roman"/>
-          <w:sz w:val="28"/>
-          <w:szCs w:val="28"/>
-        </w:rPr>
-        <w:t>hinh</w:t>
-      </w:r>
-      <w:proofErr w:type="spellEnd"/>
-      <w:r>
-        <w:rPr>
-          <w:rFonts w:ascii="Times New Roman" w:hAnsi="Times New Roman" w:cs="Times New Roman"/>
-          <w:sz w:val="28"/>
-          <w:szCs w:val="28"/>
-        </w:rPr>
-        <w:t xml:space="preserve"> log</w:t>
+      <w:r>
+        <w:rPr>
+          <w:rFonts w:ascii="Times New Roman" w:hAnsi="Times New Roman" w:cs="Times New Roman"/>
+          <w:sz w:val="28"/>
+          <w:szCs w:val="28"/>
+        </w:rPr>
+        <w:t>Chup hinh log</w:t>
       </w:r>
     </w:p>
     <w:p>
@@ -456,23 +126,13 @@
           <w:szCs w:val="28"/>
         </w:rPr>
       </w:pPr>
-      <w:proofErr w:type="spellStart"/>
-      <w:r>
-        <w:rPr>
-          <w:rFonts w:ascii="Times New Roman" w:hAnsi="Times New Roman" w:cs="Times New Roman"/>
-          <w:sz w:val="28"/>
-          <w:szCs w:val="28"/>
-        </w:rPr>
-        <w:t>Nội</w:t>
-      </w:r>
-      <w:proofErr w:type="spellEnd"/>
-      <w:r>
-        <w:rPr>
-          <w:rFonts w:ascii="Times New Roman" w:hAnsi="Times New Roman" w:cs="Times New Roman"/>
-          <w:sz w:val="28"/>
-          <w:szCs w:val="28"/>
-        </w:rPr>
-        <w:t xml:space="preserve"> dung file: …</w:t>
+      <w:r>
+        <w:rPr>
+          <w:rFonts w:ascii="Times New Roman" w:hAnsi="Times New Roman" w:cs="Times New Roman"/>
+          <w:sz w:val="28"/>
+          <w:szCs w:val="28"/>
+        </w:rPr>
+        <w:t>Nội dung file: …</w:t>
       </w:r>
     </w:p>
     <w:p>
@@ -494,36 +154,8 @@
           <w:sz w:val="28"/>
           <w:szCs w:val="28"/>
         </w:rPr>
-        <w:t xml:space="preserve">Merge </w:t>
-      </w:r>
-      <w:proofErr w:type="spellStart"/>
-      <w:r>
-        <w:rPr>
-          <w:rFonts w:ascii="Times New Roman" w:hAnsi="Times New Roman" w:cs="Times New Roman"/>
-          <w:sz w:val="28"/>
-          <w:szCs w:val="28"/>
-        </w:rPr>
-        <w:t>và</w:t>
-      </w:r>
-      <w:proofErr w:type="spellEnd"/>
-      <w:r>
-        <w:rPr>
-          <w:rFonts w:ascii="Times New Roman" w:hAnsi="Times New Roman" w:cs="Times New Roman"/>
-          <w:sz w:val="28"/>
-          <w:szCs w:val="28"/>
-        </w:rPr>
-        <w:t xml:space="preserve"> </w:t>
-      </w:r>
-      <w:proofErr w:type="gramStart"/>
-      <w:r>
-        <w:rPr>
-          <w:rFonts w:ascii="Times New Roman" w:hAnsi="Times New Roman" w:cs="Times New Roman"/>
-          <w:sz w:val="28"/>
-          <w:szCs w:val="28"/>
-        </w:rPr>
-        <w:t>rebase</w:t>
-      </w:r>
-      <w:proofErr w:type="gramEnd"/>
+        <w:t>Merge và rebase</w:t>
+      </w:r>
     </w:p>
     <w:p>
       <w:pPr>
@@ -560,52 +192,14 @@
           <w:szCs w:val="28"/>
         </w:rPr>
       </w:pPr>
-      <w:proofErr w:type="spellStart"/>
-      <w:r>
-        <w:rPr>
-          <w:rFonts w:ascii="Times New Roman" w:hAnsi="Times New Roman" w:cs="Times New Roman"/>
-          <w:sz w:val="28"/>
-          <w:szCs w:val="28"/>
-        </w:rPr>
-        <w:t>Tạo</w:t>
-      </w:r>
-      <w:proofErr w:type="spellEnd"/>
-      <w:r>
-        <w:rPr>
-          <w:rFonts w:ascii="Times New Roman" w:hAnsi="Times New Roman" w:cs="Times New Roman"/>
-          <w:sz w:val="28"/>
-          <w:szCs w:val="28"/>
-        </w:rPr>
-        <w:t xml:space="preserve"> </w:t>
-      </w:r>
-      <w:proofErr w:type="spellStart"/>
-      <w:r>
-        <w:rPr>
-          <w:rFonts w:ascii="Times New Roman" w:hAnsi="Times New Roman" w:cs="Times New Roman"/>
-          <w:sz w:val="28"/>
-          <w:szCs w:val="28"/>
-        </w:rPr>
-        <w:t>nhánh</w:t>
-      </w:r>
-      <w:proofErr w:type="spellEnd"/>
-      <w:r>
-        <w:rPr>
-          <w:rFonts w:ascii="Times New Roman" w:hAnsi="Times New Roman" w:cs="Times New Roman"/>
-          <w:sz w:val="28"/>
-          <w:szCs w:val="28"/>
-        </w:rPr>
-        <w:t xml:space="preserve"> </w:t>
-      </w:r>
-      <w:proofErr w:type="spellStart"/>
-      <w:r>
-        <w:rPr>
-          <w:rFonts w:ascii="Times New Roman" w:hAnsi="Times New Roman" w:cs="Times New Roman"/>
-          <w:sz w:val="28"/>
-          <w:szCs w:val="28"/>
-        </w:rPr>
-        <w:t>vdmerge</w:t>
-      </w:r>
-      <w:proofErr w:type="spellEnd"/>
+      <w:r>
+        <w:rPr>
+          <w:rFonts w:ascii="Times New Roman" w:hAnsi="Times New Roman" w:cs="Times New Roman"/>
+          <w:sz w:val="28"/>
+          <w:szCs w:val="28"/>
+        </w:rPr>
+        <w:t>Tạo nhánh vdmerge</w:t>
+      </w:r>
     </w:p>
     <w:p>
       <w:pPr>
@@ -1047,6 +641,46 @@
           <w:szCs w:val="28"/>
         </w:rPr>
       </w:pPr>
+      <w:r>
+        <w:rPr>
+          <w:noProof/>
+        </w:rPr>
+        <w:drawing>
+          <wp:inline distT="0" distB="0" distL="0" distR="0" wp14:anchorId="2FBD8F2F" wp14:editId="162ADA04">
+            <wp:extent cx="3619500" cy="1162050"/>
+            <wp:effectExtent l="0" t="0" r="0" b="0"/>
+            <wp:docPr id="1466228268" name="Picture 1" descr="A black background with white text&#10;&#10;Description automatically generated"/>
+            <wp:cNvGraphicFramePr>
+              <a:graphicFrameLocks xmlns:a="http://schemas.openxmlformats.org/drawingml/2006/main" noChangeAspect="1"/>
+            </wp:cNvGraphicFramePr>
+            <a:graphic xmlns:a="http://schemas.openxmlformats.org/drawingml/2006/main">
+              <a:graphicData uri="http://schemas.openxmlformats.org/drawingml/2006/picture">
+                <pic:pic xmlns:pic="http://schemas.openxmlformats.org/drawingml/2006/picture">
+                  <pic:nvPicPr>
+                    <pic:cNvPr id="1466228268" name="Picture 1" descr="A black background with white text&#10;&#10;Description automatically generated"/>
+                    <pic:cNvPicPr/>
+                  </pic:nvPicPr>
+                  <pic:blipFill>
+                    <a:blip r:embed="rId13"/>
+                    <a:stretch>
+                      <a:fillRect/>
+                    </a:stretch>
+                  </pic:blipFill>
+                  <pic:spPr>
+                    <a:xfrm>
+                      <a:off x="0" y="0"/>
+                      <a:ext cx="3619500" cy="1162050"/>
+                    </a:xfrm>
+                    <a:prstGeom prst="rect">
+                      <a:avLst/>
+                    </a:prstGeom>
+                  </pic:spPr>
+                </pic:pic>
+              </a:graphicData>
+            </a:graphic>
+          </wp:inline>
+        </w:drawing>
+      </w:r>
     </w:p>
     <w:p>
       <w:pPr>
@@ -1071,70 +705,14 @@
           <w:szCs w:val="28"/>
         </w:rPr>
       </w:pPr>
-      <w:proofErr w:type="spellStart"/>
-      <w:r>
-        <w:rPr>
-          <w:rFonts w:ascii="Times New Roman" w:hAnsi="Times New Roman" w:cs="Times New Roman"/>
-          <w:sz w:val="28"/>
-          <w:szCs w:val="28"/>
-        </w:rPr>
-        <w:t>Phân</w:t>
-      </w:r>
-      <w:proofErr w:type="spellEnd"/>
-      <w:r>
-        <w:rPr>
-          <w:rFonts w:ascii="Times New Roman" w:hAnsi="Times New Roman" w:cs="Times New Roman"/>
-          <w:sz w:val="28"/>
-          <w:szCs w:val="28"/>
-        </w:rPr>
-        <w:t xml:space="preserve"> </w:t>
-      </w:r>
-      <w:proofErr w:type="spellStart"/>
-      <w:r>
-        <w:rPr>
-          <w:rFonts w:ascii="Times New Roman" w:hAnsi="Times New Roman" w:cs="Times New Roman"/>
-          <w:sz w:val="28"/>
-          <w:szCs w:val="28"/>
-        </w:rPr>
-        <w:t>biệt</w:t>
-      </w:r>
-      <w:proofErr w:type="spellEnd"/>
-      <w:r>
-        <w:rPr>
-          <w:rFonts w:ascii="Times New Roman" w:hAnsi="Times New Roman" w:cs="Times New Roman"/>
-          <w:sz w:val="28"/>
-          <w:szCs w:val="28"/>
-        </w:rPr>
-        <w:t xml:space="preserve"> pull </w:t>
-      </w:r>
-      <w:proofErr w:type="spellStart"/>
-      <w:r>
-        <w:rPr>
-          <w:rFonts w:ascii="Times New Roman" w:hAnsi="Times New Roman" w:cs="Times New Roman"/>
-          <w:sz w:val="28"/>
-          <w:szCs w:val="28"/>
-        </w:rPr>
-        <w:t>và</w:t>
-      </w:r>
-      <w:proofErr w:type="spellEnd"/>
-      <w:r>
-        <w:rPr>
-          <w:rFonts w:ascii="Times New Roman" w:hAnsi="Times New Roman" w:cs="Times New Roman"/>
-          <w:sz w:val="28"/>
-          <w:szCs w:val="28"/>
-        </w:rPr>
-        <w:t xml:space="preserve"> </w:t>
-      </w:r>
-      <w:proofErr w:type="gramStart"/>
-      <w:r>
-        <w:rPr>
-          <w:rFonts w:ascii="Times New Roman" w:hAnsi="Times New Roman" w:cs="Times New Roman"/>
-          <w:sz w:val="28"/>
-          <w:szCs w:val="28"/>
-        </w:rPr>
-        <w:t>fetch</w:t>
-      </w:r>
-      <w:proofErr w:type="gramEnd"/>
+      <w:r>
+        <w:rPr>
+          <w:rFonts w:ascii="Times New Roman" w:hAnsi="Times New Roman" w:cs="Times New Roman"/>
+          <w:sz w:val="28"/>
+          <w:szCs w:val="28"/>
+        </w:rPr>
+        <w:t>Phân biệt pull và fetch</w:t>
+      </w:r>
     </w:p>
     <w:p>
       <w:pPr>
@@ -1155,16 +733,7 @@
           <w:sz w:val="28"/>
           <w:szCs w:val="28"/>
         </w:rPr>
-        <w:t xml:space="preserve">Cherry pick </w:t>
-      </w:r>
-      <w:proofErr w:type="spellStart"/>
-      <w:r>
-        <w:rPr>
-          <w:rFonts w:ascii="Times New Roman" w:hAnsi="Times New Roman" w:cs="Times New Roman"/>
-          <w:sz w:val="28"/>
-          <w:szCs w:val="28"/>
-        </w:rPr>
-        <w:t>d</w:t>
+        <w:t>Cherry pick d</w:t>
       </w:r>
       <w:r>
         <w:rPr>
@@ -1180,168 +749,15 @@
           <w:sz w:val="28"/>
           <w:szCs w:val="28"/>
         </w:rPr>
-        <w:t>ng</w:t>
-      </w:r>
-      <w:proofErr w:type="spellEnd"/>
-      <w:r>
-        <w:rPr>
-          <w:rFonts w:ascii="Times New Roman" w:hAnsi="Times New Roman" w:cs="Times New Roman"/>
-          <w:sz w:val="28"/>
-          <w:szCs w:val="28"/>
-        </w:rPr>
-        <w:t xml:space="preserve"> </w:t>
-      </w:r>
-      <w:proofErr w:type="spellStart"/>
-      <w:r>
-        <w:rPr>
-          <w:rFonts w:ascii="Times New Roman" w:hAnsi="Times New Roman" w:cs="Times New Roman"/>
-          <w:sz w:val="28"/>
-          <w:szCs w:val="28"/>
-        </w:rPr>
-        <w:t>để</w:t>
-      </w:r>
-      <w:proofErr w:type="spellEnd"/>
-      <w:r>
-        <w:rPr>
-          <w:rFonts w:ascii="Times New Roman" w:hAnsi="Times New Roman" w:cs="Times New Roman"/>
-          <w:sz w:val="28"/>
-          <w:szCs w:val="28"/>
-        </w:rPr>
-        <w:t xml:space="preserve"> </w:t>
-      </w:r>
-      <w:proofErr w:type="spellStart"/>
-      <w:r>
-        <w:rPr>
-          <w:rFonts w:ascii="Times New Roman" w:hAnsi="Times New Roman" w:cs="Times New Roman"/>
-          <w:sz w:val="28"/>
-          <w:szCs w:val="28"/>
-        </w:rPr>
-        <w:t>làm</w:t>
-      </w:r>
-      <w:proofErr w:type="spellEnd"/>
-      <w:r>
-        <w:rPr>
-          <w:rFonts w:ascii="Times New Roman" w:hAnsi="Times New Roman" w:cs="Times New Roman"/>
-          <w:sz w:val="28"/>
-          <w:szCs w:val="28"/>
-        </w:rPr>
-        <w:t xml:space="preserve"> </w:t>
-      </w:r>
-      <w:proofErr w:type="spellStart"/>
-      <w:r>
-        <w:rPr>
-          <w:rFonts w:ascii="Times New Roman" w:hAnsi="Times New Roman" w:cs="Times New Roman"/>
-          <w:sz w:val="28"/>
-          <w:szCs w:val="28"/>
-        </w:rPr>
-        <w:t>gì</w:t>
-      </w:r>
-      <w:proofErr w:type="spellEnd"/>
-      <w:r>
-        <w:rPr>
-          <w:rFonts w:ascii="Times New Roman" w:hAnsi="Times New Roman" w:cs="Times New Roman"/>
-          <w:sz w:val="28"/>
-          <w:szCs w:val="28"/>
-        </w:rPr>
-        <w:t>?</w:t>
-      </w:r>
-      <w:r>
-        <w:rPr>
-          <w:rFonts w:ascii="Times New Roman" w:hAnsi="Times New Roman" w:cs="Times New Roman"/>
-          <w:sz w:val="28"/>
-          <w:szCs w:val="28"/>
-        </w:rPr>
-        <w:t xml:space="preserve"> </w:t>
-      </w:r>
-      <w:proofErr w:type="spellStart"/>
-      <w:r>
-        <w:rPr>
-          <w:rFonts w:ascii="Times New Roman" w:hAnsi="Times New Roman" w:cs="Times New Roman"/>
-          <w:sz w:val="28"/>
-          <w:szCs w:val="28"/>
-        </w:rPr>
-        <w:t>Cách</w:t>
-      </w:r>
-      <w:proofErr w:type="spellEnd"/>
-      <w:r>
-        <w:rPr>
-          <w:rFonts w:ascii="Times New Roman" w:hAnsi="Times New Roman" w:cs="Times New Roman"/>
-          <w:sz w:val="28"/>
-          <w:szCs w:val="28"/>
-        </w:rPr>
-        <w:t xml:space="preserve"> </w:t>
-      </w:r>
-      <w:proofErr w:type="spellStart"/>
-      <w:r>
-        <w:rPr>
-          <w:rFonts w:ascii="Times New Roman" w:hAnsi="Times New Roman" w:cs="Times New Roman"/>
-          <w:sz w:val="28"/>
-          <w:szCs w:val="28"/>
-        </w:rPr>
-        <w:t>dùng</w:t>
-      </w:r>
-      <w:proofErr w:type="spellEnd"/>
-      <w:r>
-        <w:rPr>
-          <w:rFonts w:ascii="Times New Roman" w:hAnsi="Times New Roman" w:cs="Times New Roman"/>
-          <w:sz w:val="28"/>
-          <w:szCs w:val="28"/>
-        </w:rPr>
-        <w:t xml:space="preserve"> </w:t>
-      </w:r>
-      <w:proofErr w:type="spellStart"/>
-      <w:r>
-        <w:rPr>
-          <w:rFonts w:ascii="Times New Roman" w:hAnsi="Times New Roman" w:cs="Times New Roman"/>
-          <w:sz w:val="28"/>
-          <w:szCs w:val="28"/>
-        </w:rPr>
-        <w:t>như</w:t>
-      </w:r>
-      <w:proofErr w:type="spellEnd"/>
-      <w:r>
-        <w:rPr>
-          <w:rFonts w:ascii="Times New Roman" w:hAnsi="Times New Roman" w:cs="Times New Roman"/>
-          <w:sz w:val="28"/>
-          <w:szCs w:val="28"/>
-        </w:rPr>
-        <w:t xml:space="preserve"> </w:t>
-      </w:r>
-      <w:proofErr w:type="spellStart"/>
-      <w:r>
-        <w:rPr>
-          <w:rFonts w:ascii="Times New Roman" w:hAnsi="Times New Roman" w:cs="Times New Roman"/>
-          <w:sz w:val="28"/>
-          <w:szCs w:val="28"/>
-        </w:rPr>
-        <w:t>thế</w:t>
-      </w:r>
-      <w:proofErr w:type="spellEnd"/>
-      <w:r>
-        <w:rPr>
-          <w:rFonts w:ascii="Times New Roman" w:hAnsi="Times New Roman" w:cs="Times New Roman"/>
-          <w:sz w:val="28"/>
-          <w:szCs w:val="28"/>
-        </w:rPr>
-        <w:t xml:space="preserve"> </w:t>
-      </w:r>
-      <w:proofErr w:type="spellStart"/>
-      <w:r>
-        <w:rPr>
-          <w:rFonts w:ascii="Times New Roman" w:hAnsi="Times New Roman" w:cs="Times New Roman"/>
-          <w:sz w:val="28"/>
-          <w:szCs w:val="28"/>
-        </w:rPr>
-        <w:t>nào</w:t>
-      </w:r>
-      <w:proofErr w:type="spellEnd"/>
-      <w:r>
-        <w:rPr>
-          <w:rFonts w:ascii="Times New Roman" w:hAnsi="Times New Roman" w:cs="Times New Roman"/>
-          <w:sz w:val="28"/>
-          <w:szCs w:val="28"/>
-        </w:rPr>
-        <w:t>?</w:t>
+        <w:t>ng để làm gì?</w:t>
+      </w:r>
+      <w:r>
+        <w:rPr>
+          <w:rFonts w:ascii="Times New Roman" w:hAnsi="Times New Roman" w:cs="Times New Roman"/>
+          <w:sz w:val="28"/>
+          <w:szCs w:val="28"/>
+        </w:rPr>
+        <w:t xml:space="preserve"> Cách dùng như thế nào?</w:t>
       </w:r>
     </w:p>
     <w:p>
@@ -1357,77 +773,13 @@
           <w:szCs w:val="28"/>
         </w:rPr>
       </w:pPr>
-      <w:proofErr w:type="spellStart"/>
-      <w:r>
-        <w:rPr>
-          <w:rFonts w:ascii="Times New Roman" w:hAnsi="Times New Roman" w:cs="Times New Roman"/>
-          <w:sz w:val="28"/>
-          <w:szCs w:val="28"/>
-        </w:rPr>
-        <w:t>Hướng</w:t>
-      </w:r>
-      <w:proofErr w:type="spellEnd"/>
-      <w:r>
-        <w:rPr>
-          <w:rFonts w:ascii="Times New Roman" w:hAnsi="Times New Roman" w:cs="Times New Roman"/>
-          <w:sz w:val="28"/>
-          <w:szCs w:val="28"/>
-        </w:rPr>
-        <w:t xml:space="preserve"> </w:t>
-      </w:r>
-      <w:proofErr w:type="spellStart"/>
-      <w:r>
-        <w:rPr>
-          <w:rFonts w:ascii="Times New Roman" w:hAnsi="Times New Roman" w:cs="Times New Roman"/>
-          <w:sz w:val="28"/>
-          <w:szCs w:val="28"/>
-        </w:rPr>
-        <w:t>dẫn</w:t>
-      </w:r>
-      <w:proofErr w:type="spellEnd"/>
-      <w:r>
-        <w:rPr>
-          <w:rFonts w:ascii="Times New Roman" w:hAnsi="Times New Roman" w:cs="Times New Roman"/>
-          <w:sz w:val="28"/>
-          <w:szCs w:val="28"/>
-        </w:rPr>
-        <w:t xml:space="preserve"> </w:t>
-      </w:r>
-      <w:proofErr w:type="spellStart"/>
-      <w:r>
-        <w:rPr>
-          <w:rFonts w:ascii="Times New Roman" w:hAnsi="Times New Roman" w:cs="Times New Roman"/>
-          <w:sz w:val="28"/>
-          <w:szCs w:val="28"/>
-        </w:rPr>
-        <w:t>sử</w:t>
-      </w:r>
-      <w:proofErr w:type="spellEnd"/>
-      <w:r>
-        <w:rPr>
-          <w:rFonts w:ascii="Times New Roman" w:hAnsi="Times New Roman" w:cs="Times New Roman"/>
-          <w:sz w:val="28"/>
-          <w:szCs w:val="28"/>
-        </w:rPr>
-        <w:t xml:space="preserve"> </w:t>
-      </w:r>
-      <w:proofErr w:type="spellStart"/>
-      <w:r>
-        <w:rPr>
-          <w:rFonts w:ascii="Times New Roman" w:hAnsi="Times New Roman" w:cs="Times New Roman"/>
-          <w:sz w:val="28"/>
-          <w:szCs w:val="28"/>
-        </w:rPr>
-        <w:t>dụng</w:t>
-      </w:r>
-      <w:proofErr w:type="spellEnd"/>
-      <w:r>
-        <w:rPr>
-          <w:rFonts w:ascii="Times New Roman" w:hAnsi="Times New Roman" w:cs="Times New Roman"/>
-          <w:sz w:val="28"/>
-          <w:szCs w:val="28"/>
-        </w:rPr>
-        <w:t xml:space="preserve"> stash</w:t>
+      <w:r>
+        <w:rPr>
+          <w:rFonts w:ascii="Times New Roman" w:hAnsi="Times New Roman" w:cs="Times New Roman"/>
+          <w:sz w:val="28"/>
+          <w:szCs w:val="28"/>
+        </w:rPr>
+        <w:t>Hướng dẫn sử dụng stash</w:t>
       </w:r>
     </w:p>
     <w:p>
@@ -1457,159 +809,15 @@
           <w:sz w:val="28"/>
           <w:szCs w:val="28"/>
         </w:rPr>
-        <w:t xml:space="preserve"> dung </w:t>
-      </w:r>
-      <w:proofErr w:type="spellStart"/>
-      <w:r>
-        <w:rPr>
-          <w:rFonts w:ascii="Times New Roman" w:hAnsi="Times New Roman" w:cs="Times New Roman"/>
-          <w:sz w:val="28"/>
-          <w:szCs w:val="28"/>
-        </w:rPr>
-        <w:t>để</w:t>
-      </w:r>
-      <w:proofErr w:type="spellEnd"/>
-      <w:r>
-        <w:rPr>
-          <w:rFonts w:ascii="Times New Roman" w:hAnsi="Times New Roman" w:cs="Times New Roman"/>
-          <w:sz w:val="28"/>
-          <w:szCs w:val="28"/>
-        </w:rPr>
-        <w:t xml:space="preserve"> </w:t>
-      </w:r>
-      <w:proofErr w:type="spellStart"/>
-      <w:r>
-        <w:rPr>
-          <w:rFonts w:ascii="Times New Roman" w:hAnsi="Times New Roman" w:cs="Times New Roman"/>
-          <w:sz w:val="28"/>
-          <w:szCs w:val="28"/>
-        </w:rPr>
-        <w:t>làm</w:t>
-      </w:r>
-      <w:proofErr w:type="spellEnd"/>
-      <w:r>
-        <w:rPr>
-          <w:rFonts w:ascii="Times New Roman" w:hAnsi="Times New Roman" w:cs="Times New Roman"/>
-          <w:sz w:val="28"/>
-          <w:szCs w:val="28"/>
-        </w:rPr>
-        <w:t xml:space="preserve"> </w:t>
-      </w:r>
-      <w:proofErr w:type="spellStart"/>
-      <w:r>
-        <w:rPr>
-          <w:rFonts w:ascii="Times New Roman" w:hAnsi="Times New Roman" w:cs="Times New Roman"/>
-          <w:sz w:val="28"/>
-          <w:szCs w:val="28"/>
-        </w:rPr>
-        <w:t>gì</w:t>
-      </w:r>
-      <w:proofErr w:type="spellEnd"/>
-      <w:r>
-        <w:rPr>
-          <w:rFonts w:ascii="Times New Roman" w:hAnsi="Times New Roman" w:cs="Times New Roman"/>
-          <w:sz w:val="28"/>
-          <w:szCs w:val="28"/>
-        </w:rPr>
-        <w:t>?</w:t>
-      </w:r>
-      <w:r>
-        <w:rPr>
-          <w:rFonts w:ascii="Times New Roman" w:hAnsi="Times New Roman" w:cs="Times New Roman"/>
-          <w:sz w:val="28"/>
-          <w:szCs w:val="28"/>
-        </w:rPr>
-        <w:t xml:space="preserve"> </w:t>
-      </w:r>
-      <w:proofErr w:type="spellStart"/>
-      <w:r>
-        <w:rPr>
-          <w:rFonts w:ascii="Times New Roman" w:hAnsi="Times New Roman" w:cs="Times New Roman"/>
-          <w:sz w:val="28"/>
-          <w:szCs w:val="28"/>
-        </w:rPr>
-        <w:t>Cách</w:t>
-      </w:r>
-      <w:proofErr w:type="spellEnd"/>
-      <w:r>
-        <w:rPr>
-          <w:rFonts w:ascii="Times New Roman" w:hAnsi="Times New Roman" w:cs="Times New Roman"/>
-          <w:sz w:val="28"/>
-          <w:szCs w:val="28"/>
-        </w:rPr>
-        <w:t xml:space="preserve"> </w:t>
-      </w:r>
-      <w:proofErr w:type="spellStart"/>
-      <w:r>
-        <w:rPr>
-          <w:rFonts w:ascii="Times New Roman" w:hAnsi="Times New Roman" w:cs="Times New Roman"/>
-          <w:sz w:val="28"/>
-          <w:szCs w:val="28"/>
-        </w:rPr>
-        <w:t>dùng</w:t>
-      </w:r>
-      <w:proofErr w:type="spellEnd"/>
-      <w:r>
-        <w:rPr>
-          <w:rFonts w:ascii="Times New Roman" w:hAnsi="Times New Roman" w:cs="Times New Roman"/>
-          <w:sz w:val="28"/>
-          <w:szCs w:val="28"/>
-        </w:rPr>
-        <w:t xml:space="preserve"> </w:t>
-      </w:r>
-      <w:proofErr w:type="spellStart"/>
-      <w:r>
-        <w:rPr>
-          <w:rFonts w:ascii="Times New Roman" w:hAnsi="Times New Roman" w:cs="Times New Roman"/>
-          <w:sz w:val="28"/>
-          <w:szCs w:val="28"/>
-        </w:rPr>
-        <w:t>như</w:t>
-      </w:r>
-      <w:proofErr w:type="spellEnd"/>
-      <w:r>
-        <w:rPr>
-          <w:rFonts w:ascii="Times New Roman" w:hAnsi="Times New Roman" w:cs="Times New Roman"/>
-          <w:sz w:val="28"/>
-          <w:szCs w:val="28"/>
-        </w:rPr>
-        <w:t xml:space="preserve"> </w:t>
-      </w:r>
-      <w:proofErr w:type="spellStart"/>
-      <w:r>
-        <w:rPr>
-          <w:rFonts w:ascii="Times New Roman" w:hAnsi="Times New Roman" w:cs="Times New Roman"/>
-          <w:sz w:val="28"/>
-          <w:szCs w:val="28"/>
-        </w:rPr>
-        <w:t>thế</w:t>
-      </w:r>
-      <w:proofErr w:type="spellEnd"/>
-      <w:r>
-        <w:rPr>
-          <w:rFonts w:ascii="Times New Roman" w:hAnsi="Times New Roman" w:cs="Times New Roman"/>
-          <w:sz w:val="28"/>
-          <w:szCs w:val="28"/>
-        </w:rPr>
-        <w:t xml:space="preserve"> </w:t>
-      </w:r>
-      <w:proofErr w:type="spellStart"/>
-      <w:r>
-        <w:rPr>
-          <w:rFonts w:ascii="Times New Roman" w:hAnsi="Times New Roman" w:cs="Times New Roman"/>
-          <w:sz w:val="28"/>
-          <w:szCs w:val="28"/>
-        </w:rPr>
-        <w:t>nào</w:t>
-      </w:r>
-      <w:proofErr w:type="spellEnd"/>
-      <w:r>
-        <w:rPr>
-          <w:rFonts w:ascii="Times New Roman" w:hAnsi="Times New Roman" w:cs="Times New Roman"/>
-          <w:sz w:val="28"/>
-          <w:szCs w:val="28"/>
-        </w:rPr>
-        <w:t>?</w:t>
+        <w:t xml:space="preserve"> dung để làm gì?</w:t>
+      </w:r>
+      <w:r>
+        <w:rPr>
+          <w:rFonts w:ascii="Times New Roman" w:hAnsi="Times New Roman" w:cs="Times New Roman"/>
+          <w:sz w:val="28"/>
+          <w:szCs w:val="28"/>
+        </w:rPr>
+        <w:t xml:space="preserve"> Cách dùng như thế nào?</w:t>
       </w:r>
     </w:p>
     <w:p>
@@ -1625,70 +833,14 @@
           <w:szCs w:val="28"/>
         </w:rPr>
       </w:pPr>
-      <w:proofErr w:type="spellStart"/>
-      <w:r>
-        <w:rPr>
-          <w:rFonts w:ascii="Times New Roman" w:hAnsi="Times New Roman" w:cs="Times New Roman"/>
-          <w:sz w:val="28"/>
-          <w:szCs w:val="28"/>
-        </w:rPr>
-        <w:t>Phân</w:t>
-      </w:r>
-      <w:proofErr w:type="spellEnd"/>
-      <w:r>
-        <w:rPr>
-          <w:rFonts w:ascii="Times New Roman" w:hAnsi="Times New Roman" w:cs="Times New Roman"/>
-          <w:sz w:val="28"/>
-          <w:szCs w:val="28"/>
-        </w:rPr>
-        <w:t xml:space="preserve"> </w:t>
-      </w:r>
-      <w:proofErr w:type="spellStart"/>
-      <w:r>
-        <w:rPr>
-          <w:rFonts w:ascii="Times New Roman" w:hAnsi="Times New Roman" w:cs="Times New Roman"/>
-          <w:sz w:val="28"/>
-          <w:szCs w:val="28"/>
-        </w:rPr>
-        <w:t>biệt</w:t>
-      </w:r>
-      <w:proofErr w:type="spellEnd"/>
-      <w:r>
-        <w:rPr>
-          <w:rFonts w:ascii="Times New Roman" w:hAnsi="Times New Roman" w:cs="Times New Roman"/>
-          <w:sz w:val="28"/>
-          <w:szCs w:val="28"/>
-        </w:rPr>
-        <w:t xml:space="preserve"> revert </w:t>
-      </w:r>
-      <w:proofErr w:type="spellStart"/>
-      <w:r>
-        <w:rPr>
-          <w:rFonts w:ascii="Times New Roman" w:hAnsi="Times New Roman" w:cs="Times New Roman"/>
-          <w:sz w:val="28"/>
-          <w:szCs w:val="28"/>
-        </w:rPr>
-        <w:t>với</w:t>
-      </w:r>
-      <w:proofErr w:type="spellEnd"/>
-      <w:r>
-        <w:rPr>
-          <w:rFonts w:ascii="Times New Roman" w:hAnsi="Times New Roman" w:cs="Times New Roman"/>
-          <w:sz w:val="28"/>
-          <w:szCs w:val="28"/>
-        </w:rPr>
-        <w:t xml:space="preserve"> </w:t>
-      </w:r>
-      <w:proofErr w:type="gramStart"/>
-      <w:r>
-        <w:rPr>
-          <w:rFonts w:ascii="Times New Roman" w:hAnsi="Times New Roman" w:cs="Times New Roman"/>
-          <w:sz w:val="28"/>
-          <w:szCs w:val="28"/>
-        </w:rPr>
-        <w:t>reset</w:t>
-      </w:r>
-      <w:proofErr w:type="gramEnd"/>
+      <w:r>
+        <w:rPr>
+          <w:rFonts w:ascii="Times New Roman" w:hAnsi="Times New Roman" w:cs="Times New Roman"/>
+          <w:sz w:val="28"/>
+          <w:szCs w:val="28"/>
+        </w:rPr>
+        <w:t>Phân biệt revert với reset</w:t>
+      </w:r>
     </w:p>
     <w:p>
       <w:pPr>
@@ -1703,77 +855,13 @@
           <w:szCs w:val="28"/>
         </w:rPr>
       </w:pPr>
-      <w:proofErr w:type="spellStart"/>
-      <w:r>
-        <w:rPr>
-          <w:rFonts w:ascii="Times New Roman" w:hAnsi="Times New Roman" w:cs="Times New Roman"/>
-          <w:sz w:val="28"/>
-          <w:szCs w:val="28"/>
-        </w:rPr>
-        <w:t>Hướng</w:t>
-      </w:r>
-      <w:proofErr w:type="spellEnd"/>
-      <w:r>
-        <w:rPr>
-          <w:rFonts w:ascii="Times New Roman" w:hAnsi="Times New Roman" w:cs="Times New Roman"/>
-          <w:sz w:val="28"/>
-          <w:szCs w:val="28"/>
-        </w:rPr>
-        <w:t xml:space="preserve"> </w:t>
-      </w:r>
-      <w:proofErr w:type="spellStart"/>
-      <w:r>
-        <w:rPr>
-          <w:rFonts w:ascii="Times New Roman" w:hAnsi="Times New Roman" w:cs="Times New Roman"/>
-          <w:sz w:val="28"/>
-          <w:szCs w:val="28"/>
-        </w:rPr>
-        <w:t>dẫn</w:t>
-      </w:r>
-      <w:proofErr w:type="spellEnd"/>
-      <w:r>
-        <w:rPr>
-          <w:rFonts w:ascii="Times New Roman" w:hAnsi="Times New Roman" w:cs="Times New Roman"/>
-          <w:sz w:val="28"/>
-          <w:szCs w:val="28"/>
-        </w:rPr>
-        <w:t xml:space="preserve"> </w:t>
-      </w:r>
-      <w:proofErr w:type="spellStart"/>
-      <w:r>
-        <w:rPr>
-          <w:rFonts w:ascii="Times New Roman" w:hAnsi="Times New Roman" w:cs="Times New Roman"/>
-          <w:sz w:val="28"/>
-          <w:szCs w:val="28"/>
-        </w:rPr>
-        <w:t>sử</w:t>
-      </w:r>
-      <w:proofErr w:type="spellEnd"/>
-      <w:r>
-        <w:rPr>
-          <w:rFonts w:ascii="Times New Roman" w:hAnsi="Times New Roman" w:cs="Times New Roman"/>
-          <w:sz w:val="28"/>
-          <w:szCs w:val="28"/>
-        </w:rPr>
-        <w:t xml:space="preserve"> </w:t>
-      </w:r>
-      <w:proofErr w:type="spellStart"/>
-      <w:r>
-        <w:rPr>
-          <w:rFonts w:ascii="Times New Roman" w:hAnsi="Times New Roman" w:cs="Times New Roman"/>
-          <w:sz w:val="28"/>
-          <w:szCs w:val="28"/>
-        </w:rPr>
-        <w:t>dụng</w:t>
-      </w:r>
-      <w:proofErr w:type="spellEnd"/>
-      <w:r>
-        <w:rPr>
-          <w:rFonts w:ascii="Times New Roman" w:hAnsi="Times New Roman" w:cs="Times New Roman"/>
-          <w:sz w:val="28"/>
-          <w:szCs w:val="28"/>
-        </w:rPr>
-        <w:t xml:space="preserve"> git diff</w:t>
+      <w:r>
+        <w:rPr>
+          <w:rFonts w:ascii="Times New Roman" w:hAnsi="Times New Roman" w:cs="Times New Roman"/>
+          <w:sz w:val="28"/>
+          <w:szCs w:val="28"/>
+        </w:rPr>
+        <w:t>Hướng dẫn sử dụng git diff</w:t>
       </w:r>
     </w:p>
     <w:sectPr>

</xml_diff>

<commit_message>
Them anh vao word v2
</commit_message>
<xml_diff>
--- a/BT Git 2.docx
+++ b/BT Git 2.docx
@@ -646,6 +646,56 @@
           <w:noProof/>
         </w:rPr>
         <w:drawing>
+          <wp:inline distT="0" distB="0" distL="0" distR="0" wp14:anchorId="604EDEA6" wp14:editId="4CC05F65">
+            <wp:extent cx="5200650" cy="2714625"/>
+            <wp:effectExtent l="0" t="0" r="0" b="9525"/>
+            <wp:docPr id="1622270815" name="Picture 1"/>
+            <wp:cNvGraphicFramePr>
+              <a:graphicFrameLocks xmlns:a="http://schemas.openxmlformats.org/drawingml/2006/main" noChangeAspect="1"/>
+            </wp:cNvGraphicFramePr>
+            <a:graphic xmlns:a="http://schemas.openxmlformats.org/drawingml/2006/main">
+              <a:graphicData uri="http://schemas.openxmlformats.org/drawingml/2006/picture">
+                <pic:pic xmlns:pic="http://schemas.openxmlformats.org/drawingml/2006/picture">
+                  <pic:nvPicPr>
+                    <pic:cNvPr id="1622270815" name=""/>
+                    <pic:cNvPicPr/>
+                  </pic:nvPicPr>
+                  <pic:blipFill>
+                    <a:blip r:embed="rId13"/>
+                    <a:stretch>
+                      <a:fillRect/>
+                    </a:stretch>
+                  </pic:blipFill>
+                  <pic:spPr>
+                    <a:xfrm>
+                      <a:off x="0" y="0"/>
+                      <a:ext cx="5200650" cy="2714625"/>
+                    </a:xfrm>
+                    <a:prstGeom prst="rect">
+                      <a:avLst/>
+                    </a:prstGeom>
+                  </pic:spPr>
+                </pic:pic>
+              </a:graphicData>
+            </a:graphic>
+          </wp:inline>
+        </w:drawing>
+      </w:r>
+    </w:p>
+    <w:p>
+      <w:pPr>
+        <w:pStyle w:val="ListParagraph"/>
+        <w:rPr>
+          <w:rFonts w:ascii="Times New Roman" w:hAnsi="Times New Roman" w:cs="Times New Roman"/>
+          <w:sz w:val="28"/>
+          <w:szCs w:val="28"/>
+        </w:rPr>
+      </w:pPr>
+      <w:r>
+        <w:rPr>
+          <w:noProof/>
+        </w:rPr>
+        <w:drawing>
           <wp:inline distT="0" distB="0" distL="0" distR="0" wp14:anchorId="2FBD8F2F" wp14:editId="162ADA04">
             <wp:extent cx="3619500" cy="1162050"/>
             <wp:effectExtent l="0" t="0" r="0" b="0"/>
@@ -661,7 +711,7 @@
                     <pic:cNvPicPr/>
                   </pic:nvPicPr>
                   <pic:blipFill>
-                    <a:blip r:embed="rId13"/>
+                    <a:blip r:embed="rId14"/>
                     <a:stretch>
                       <a:fillRect/>
                     </a:stretch>
@@ -801,6 +851,7 @@
           <w:sz w:val="28"/>
           <w:szCs w:val="28"/>
         </w:rPr>
+        <w:lastRenderedPageBreak/>
         <w:t>Git tag</w:t>
       </w:r>
       <w:r>

</xml_diff>